<commit_message>
correction et ajout reunion 30.03
</commit_message>
<xml_diff>
--- a/CompteRendu_Reunion/Reunion7.docx
+++ b/CompteRendu_Reunion/Reunion7.docx
@@ -11,17 +11,17 @@
       <w:r>
         <w:object w:dxaOrig="2260" w:dyaOrig="2260">
           <v:rect id="rectole0000000000" o:spid="_x0000_i1025" style="width:113.4pt;height:113.4pt" o:ole="" o:preferrelative="t" stroked="f">
-            <v:imagedata r:id="rId6" o:title=""/>
+            <v:imagedata r:id="rId7" o:title=""/>
           </v:rect>
-          <o:OLEObject Type="Embed" ProgID="StaticMetafile" ShapeID="rectole0000000000" DrawAspect="Content" ObjectID="_1584011045" r:id="rId7"/>
+          <o:OLEObject Type="Embed" ProgID="StaticMetafile" ShapeID="rectole0000000000" DrawAspect="Content" ObjectID="_1584015044" r:id="rId8"/>
         </w:object>
       </w:r>
       <w:r>
         <w:object w:dxaOrig="3859" w:dyaOrig="1206">
           <v:rect id="rectole0000000001" o:spid="_x0000_i1026" style="width:192.6pt;height:60pt" o:ole="" o:preferrelative="t" stroked="f">
-            <v:imagedata r:id="rId8" o:title=""/>
+            <v:imagedata r:id="rId9" o:title=""/>
           </v:rect>
-          <o:OLEObject Type="Embed" ProgID="StaticMetafile" ShapeID="rectole0000000001" DrawAspect="Content" ObjectID="_1584011046" r:id="rId9"/>
+          <o:OLEObject Type="Embed" ProgID="StaticMetafile" ShapeID="rectole0000000001" DrawAspect="Content" ObjectID="_1584015045" r:id="rId10"/>
         </w:object>
       </w:r>
     </w:p>
@@ -123,13 +123,23 @@
           <w:u w:val="single"/>
         </w:rPr>
       </w:pPr>
+      <w:proofErr w:type="spellStart"/>
       <w:r>
         <w:rPr>
           <w:rFonts w:ascii="Calibri" w:eastAsia="Calibri" w:hAnsi="Calibri" w:cs="Calibri"/>
           <w:sz w:val="28"/>
           <w:u w:val="single"/>
         </w:rPr>
-        <w:t>Ordre du jour</w:t>
+        <w:t>Ordre</w:t>
+      </w:r>
+      <w:proofErr w:type="spellEnd"/>
+      <w:r>
+        <w:rPr>
+          <w:rFonts w:ascii="Calibri" w:eastAsia="Calibri" w:hAnsi="Calibri" w:cs="Calibri"/>
+          <w:sz w:val="28"/>
+          <w:u w:val="single"/>
+        </w:rPr>
+        <w:t xml:space="preserve"> du jour</w:t>
       </w:r>
     </w:p>
     <w:p>
@@ -152,15 +162,56 @@
           <w:rFonts w:ascii="Calibri" w:eastAsia="Calibri" w:hAnsi="Calibri" w:cs="Calibri"/>
           <w:sz w:val="28"/>
         </w:rPr>
-        <w:t xml:space="preserve">ussion autour du diagramme </w:t>
-      </w:r>
-      <w:r>
-        <w:rPr>
-          <w:rFonts w:ascii="Calibri" w:eastAsia="Calibri" w:hAnsi="Calibri" w:cs="Calibri"/>
-          <w:sz w:val="28"/>
-        </w:rPr>
-        <w:t>de classe</w:t>
-      </w:r>
+        <w:t xml:space="preserve">ussion </w:t>
+      </w:r>
+      <w:proofErr w:type="spellStart"/>
+      <w:r>
+        <w:rPr>
+          <w:rFonts w:ascii="Calibri" w:eastAsia="Calibri" w:hAnsi="Calibri" w:cs="Calibri"/>
+          <w:sz w:val="28"/>
+        </w:rPr>
+        <w:t>autour</w:t>
+      </w:r>
+      <w:proofErr w:type="spellEnd"/>
+      <w:r>
+        <w:rPr>
+          <w:rFonts w:ascii="Calibri" w:eastAsia="Calibri" w:hAnsi="Calibri" w:cs="Calibri"/>
+          <w:sz w:val="28"/>
+        </w:rPr>
+        <w:t xml:space="preserve"> du </w:t>
+      </w:r>
+      <w:proofErr w:type="spellStart"/>
+      <w:r>
+        <w:rPr>
+          <w:rFonts w:ascii="Calibri" w:eastAsia="Calibri" w:hAnsi="Calibri" w:cs="Calibri"/>
+          <w:sz w:val="28"/>
+        </w:rPr>
+        <w:t>diagramme</w:t>
+      </w:r>
+      <w:proofErr w:type="spellEnd"/>
+      <w:r>
+        <w:rPr>
+          <w:rFonts w:ascii="Calibri" w:eastAsia="Calibri" w:hAnsi="Calibri" w:cs="Calibri"/>
+          <w:sz w:val="28"/>
+        </w:rPr>
+        <w:t xml:space="preserve"> </w:t>
+      </w:r>
+      <w:r>
+        <w:rPr>
+          <w:rFonts w:ascii="Calibri" w:eastAsia="Calibri" w:hAnsi="Calibri" w:cs="Calibri"/>
+          <w:sz w:val="28"/>
+        </w:rPr>
+        <w:t xml:space="preserve">de </w:t>
+      </w:r>
+      <w:proofErr w:type="spellStart"/>
+      <w:r>
+        <w:rPr>
+          <w:rFonts w:ascii="Calibri" w:eastAsia="Calibri" w:hAnsi="Calibri" w:cs="Calibri"/>
+          <w:sz w:val="28"/>
+        </w:rPr>
+        <w:t>classe</w:t>
+      </w:r>
+      <w:proofErr w:type="spellEnd"/>
     </w:p>
     <w:p>
       <w:pPr>
@@ -191,13 +242,31 @@
           <w:sz w:val="28"/>
         </w:rPr>
       </w:pPr>
-      <w:r>
-        <w:rPr>
-          <w:rFonts w:ascii="Calibri" w:eastAsia="Calibri" w:hAnsi="Calibri" w:cs="Calibri"/>
-          <w:sz w:val="28"/>
-        </w:rPr>
-        <w:t>Anas Lachkar</w:t>
-      </w:r>
+      <w:proofErr w:type="spellStart"/>
+      <w:r>
+        <w:rPr>
+          <w:rFonts w:ascii="Calibri" w:eastAsia="Calibri" w:hAnsi="Calibri" w:cs="Calibri"/>
+          <w:sz w:val="28"/>
+        </w:rPr>
+        <w:t>Anas</w:t>
+      </w:r>
+      <w:proofErr w:type="spellEnd"/>
+      <w:r>
+        <w:rPr>
+          <w:rFonts w:ascii="Calibri" w:eastAsia="Calibri" w:hAnsi="Calibri" w:cs="Calibri"/>
+          <w:sz w:val="28"/>
+        </w:rPr>
+        <w:t xml:space="preserve"> </w:t>
+      </w:r>
+      <w:proofErr w:type="spellStart"/>
+      <w:r>
+        <w:rPr>
+          <w:rFonts w:ascii="Calibri" w:eastAsia="Calibri" w:hAnsi="Calibri" w:cs="Calibri"/>
+          <w:sz w:val="28"/>
+        </w:rPr>
+        <w:t>Lachkar</w:t>
+      </w:r>
+      <w:proofErr w:type="spellEnd"/>
     </w:p>
     <w:p>
       <w:pPr>
@@ -207,12 +276,37 @@
           <w:sz w:val="28"/>
         </w:rPr>
       </w:pPr>
-      <w:r>
-        <w:rPr>
-          <w:rFonts w:ascii="Calibri" w:eastAsia="Calibri" w:hAnsi="Calibri" w:cs="Calibri"/>
-          <w:sz w:val="28"/>
-        </w:rPr>
-        <w:t xml:space="preserve">Corentin Despierre-Corporon </w:t>
+      <w:proofErr w:type="spellStart"/>
+      <w:r>
+        <w:rPr>
+          <w:rFonts w:ascii="Calibri" w:eastAsia="Calibri" w:hAnsi="Calibri" w:cs="Calibri"/>
+          <w:sz w:val="28"/>
+        </w:rPr>
+        <w:t>Corentin</w:t>
+      </w:r>
+      <w:proofErr w:type="spellEnd"/>
+      <w:r>
+        <w:rPr>
+          <w:rFonts w:ascii="Calibri" w:eastAsia="Calibri" w:hAnsi="Calibri" w:cs="Calibri"/>
+          <w:sz w:val="28"/>
+        </w:rPr>
+        <w:t xml:space="preserve"> </w:t>
+      </w:r>
+      <w:proofErr w:type="spellStart"/>
+      <w:r>
+        <w:rPr>
+          <w:rFonts w:ascii="Calibri" w:eastAsia="Calibri" w:hAnsi="Calibri" w:cs="Calibri"/>
+          <w:sz w:val="28"/>
+        </w:rPr>
+        <w:t>Despierre-Corporon</w:t>
+      </w:r>
+      <w:proofErr w:type="spellEnd"/>
+      <w:r>
+        <w:rPr>
+          <w:rFonts w:ascii="Calibri" w:eastAsia="Calibri" w:hAnsi="Calibri" w:cs="Calibri"/>
+          <w:sz w:val="28"/>
+        </w:rPr>
+        <w:t xml:space="preserve"> </w:t>
       </w:r>
     </w:p>
     <w:p>
@@ -228,8 +322,17 @@
           <w:rFonts w:ascii="Calibri" w:eastAsia="Calibri" w:hAnsi="Calibri" w:cs="Calibri"/>
           <w:sz w:val="28"/>
         </w:rPr>
-        <w:t>Alexis Caillot</w:t>
-      </w:r>
+        <w:t xml:space="preserve">Alexis </w:t>
+      </w:r>
+      <w:proofErr w:type="spellStart"/>
+      <w:r>
+        <w:rPr>
+          <w:rFonts w:ascii="Calibri" w:eastAsia="Calibri" w:hAnsi="Calibri" w:cs="Calibri"/>
+          <w:sz w:val="28"/>
+        </w:rPr>
+        <w:t>Caillot</w:t>
+      </w:r>
+      <w:proofErr w:type="spellEnd"/>
     </w:p>
     <w:p>
       <w:pPr>
@@ -239,13 +342,31 @@
           <w:sz w:val="28"/>
         </w:rPr>
       </w:pPr>
-      <w:r>
-        <w:rPr>
-          <w:rFonts w:ascii="Calibri" w:eastAsia="Calibri" w:hAnsi="Calibri" w:cs="Calibri"/>
-          <w:sz w:val="28"/>
-        </w:rPr>
-        <w:t>Oslane Belmadani</w:t>
-      </w:r>
+      <w:proofErr w:type="spellStart"/>
+      <w:r>
+        <w:rPr>
+          <w:rFonts w:ascii="Calibri" w:eastAsia="Calibri" w:hAnsi="Calibri" w:cs="Calibri"/>
+          <w:sz w:val="28"/>
+        </w:rPr>
+        <w:t>Oslane</w:t>
+      </w:r>
+      <w:proofErr w:type="spellEnd"/>
+      <w:r>
+        <w:rPr>
+          <w:rFonts w:ascii="Calibri" w:eastAsia="Calibri" w:hAnsi="Calibri" w:cs="Calibri"/>
+          <w:sz w:val="28"/>
+        </w:rPr>
+        <w:t xml:space="preserve"> </w:t>
+      </w:r>
+      <w:proofErr w:type="spellStart"/>
+      <w:r>
+        <w:rPr>
+          <w:rFonts w:ascii="Calibri" w:eastAsia="Calibri" w:hAnsi="Calibri" w:cs="Calibri"/>
+          <w:sz w:val="28"/>
+        </w:rPr>
+        <w:t>Belmadani</w:t>
+      </w:r>
+      <w:proofErr w:type="spellEnd"/>
     </w:p>
     <w:p>
       <w:pPr>
@@ -267,8 +388,17 @@
           <w:sz w:val="28"/>
         </w:rPr>
         <w:tab/>
-        <w:t>Charles Quéguiner</w:t>
-      </w:r>
+        <w:t xml:space="preserve">Charles </w:t>
+      </w:r>
+      <w:proofErr w:type="spellStart"/>
+      <w:r>
+        <w:rPr>
+          <w:rFonts w:ascii="Calibri" w:eastAsia="Calibri" w:hAnsi="Calibri" w:cs="Calibri"/>
+          <w:sz w:val="28"/>
+        </w:rPr>
+        <w:t>Quéguiner</w:t>
+      </w:r>
+      <w:proofErr w:type="spellEnd"/>
     </w:p>
     <w:p>
       <w:pPr>
@@ -290,8 +420,17 @@
           <w:sz w:val="28"/>
         </w:rPr>
         <w:tab/>
-        <w:t>Roland Nivet</w:t>
-      </w:r>
+        <w:t xml:space="preserve">Roland </w:t>
+      </w:r>
+      <w:proofErr w:type="spellStart"/>
+      <w:r>
+        <w:rPr>
+          <w:rFonts w:ascii="Calibri" w:eastAsia="Calibri" w:hAnsi="Calibri" w:cs="Calibri"/>
+          <w:sz w:val="28"/>
+        </w:rPr>
+        <w:t>Nivet</w:t>
+      </w:r>
+      <w:proofErr w:type="spellEnd"/>
     </w:p>
     <w:p>
       <w:pPr>
@@ -313,7 +452,54 @@
           <w:sz w:val="28"/>
         </w:rPr>
         <w:tab/>
-        <w:t>Inès (présidente du mouvement)</w:t>
+      </w:r>
+      <w:proofErr w:type="spellStart"/>
+      <w:r>
+        <w:rPr>
+          <w:rFonts w:ascii="Calibri" w:eastAsia="Calibri" w:hAnsi="Calibri" w:cs="Calibri"/>
+          <w:sz w:val="28"/>
+        </w:rPr>
+        <w:t>Inès</w:t>
+      </w:r>
+      <w:proofErr w:type="spellEnd"/>
+      <w:r>
+        <w:rPr>
+          <w:rFonts w:ascii="Calibri" w:eastAsia="Calibri" w:hAnsi="Calibri" w:cs="Calibri"/>
+          <w:sz w:val="28"/>
+        </w:rPr>
+        <w:t xml:space="preserve"> (</w:t>
+      </w:r>
+      <w:proofErr w:type="spellStart"/>
+      <w:r>
+        <w:rPr>
+          <w:rFonts w:ascii="Calibri" w:eastAsia="Calibri" w:hAnsi="Calibri" w:cs="Calibri"/>
+          <w:sz w:val="28"/>
+        </w:rPr>
+        <w:t>présidente</w:t>
+      </w:r>
+      <w:proofErr w:type="spellEnd"/>
+      <w:r>
+        <w:rPr>
+          <w:rFonts w:ascii="Calibri" w:eastAsia="Calibri" w:hAnsi="Calibri" w:cs="Calibri"/>
+          <w:sz w:val="28"/>
+        </w:rPr>
+        <w:t xml:space="preserve"> du </w:t>
+      </w:r>
+      <w:proofErr w:type="spellStart"/>
+      <w:r>
+        <w:rPr>
+          <w:rFonts w:ascii="Calibri" w:eastAsia="Calibri" w:hAnsi="Calibri" w:cs="Calibri"/>
+          <w:sz w:val="28"/>
+        </w:rPr>
+        <w:t>mouvement</w:t>
+      </w:r>
+      <w:proofErr w:type="spellEnd"/>
+      <w:r>
+        <w:rPr>
+          <w:rFonts w:ascii="Calibri" w:eastAsia="Calibri" w:hAnsi="Calibri" w:cs="Calibri"/>
+          <w:sz w:val="28"/>
+        </w:rPr>
+        <w:t>)</w:t>
       </w:r>
     </w:p>
     <w:p>
@@ -329,14 +515,34 @@
           <w:u w:val="single"/>
         </w:rPr>
       </w:pPr>
+      <w:proofErr w:type="spellStart"/>
       <w:r>
         <w:rPr>
           <w:rFonts w:ascii="Calibri" w:eastAsia="Calibri" w:hAnsi="Calibri" w:cs="Calibri"/>
           <w:sz w:val="28"/>
           <w:u w:val="single"/>
         </w:rPr>
-        <w:t>Compte rendu</w:t>
-      </w:r>
+        <w:t>Compte</w:t>
+      </w:r>
+      <w:proofErr w:type="spellEnd"/>
+      <w:r>
+        <w:rPr>
+          <w:rFonts w:ascii="Calibri" w:eastAsia="Calibri" w:hAnsi="Calibri" w:cs="Calibri"/>
+          <w:sz w:val="28"/>
+          <w:u w:val="single"/>
+        </w:rPr>
+        <w:t xml:space="preserve"> </w:t>
+      </w:r>
+      <w:proofErr w:type="spellStart"/>
+      <w:r>
+        <w:rPr>
+          <w:rFonts w:ascii="Calibri" w:eastAsia="Calibri" w:hAnsi="Calibri" w:cs="Calibri"/>
+          <w:sz w:val="28"/>
+          <w:u w:val="single"/>
+        </w:rPr>
+        <w:t>rendu</w:t>
+      </w:r>
+      <w:proofErr w:type="spellEnd"/>
     </w:p>
     <w:p>
       <w:pPr>
@@ -350,12 +556,69 @@
           <w:sz w:val="28"/>
         </w:rPr>
       </w:pPr>
-      <w:r>
-        <w:rPr>
-          <w:rFonts w:ascii="Calibri" w:eastAsia="Calibri" w:hAnsi="Calibri" w:cs="Calibri"/>
-          <w:sz w:val="28"/>
-        </w:rPr>
-        <w:t>Ajouter le niveau projet pour une structure</w:t>
+      <w:proofErr w:type="spellStart"/>
+      <w:r>
+        <w:rPr>
+          <w:rFonts w:ascii="Calibri" w:eastAsia="Calibri" w:hAnsi="Calibri" w:cs="Calibri"/>
+          <w:sz w:val="28"/>
+        </w:rPr>
+        <w:t>Ajouter</w:t>
+      </w:r>
+      <w:proofErr w:type="spellEnd"/>
+      <w:r>
+        <w:rPr>
+          <w:rFonts w:ascii="Calibri" w:eastAsia="Calibri" w:hAnsi="Calibri" w:cs="Calibri"/>
+          <w:sz w:val="28"/>
+        </w:rPr>
+        <w:t xml:space="preserve"> le </w:t>
+      </w:r>
+      <w:proofErr w:type="spellStart"/>
+      <w:r>
+        <w:rPr>
+          <w:rFonts w:ascii="Calibri" w:eastAsia="Calibri" w:hAnsi="Calibri" w:cs="Calibri"/>
+          <w:sz w:val="28"/>
+        </w:rPr>
+        <w:t>niveau</w:t>
+      </w:r>
+      <w:proofErr w:type="spellEnd"/>
+      <w:r>
+        <w:rPr>
+          <w:rFonts w:ascii="Calibri" w:eastAsia="Calibri" w:hAnsi="Calibri" w:cs="Calibri"/>
+          <w:sz w:val="28"/>
+        </w:rPr>
+        <w:t xml:space="preserve"> </w:t>
+      </w:r>
+      <w:proofErr w:type="spellStart"/>
+      <w:r>
+        <w:rPr>
+          <w:rFonts w:ascii="Calibri" w:eastAsia="Calibri" w:hAnsi="Calibri" w:cs="Calibri"/>
+          <w:sz w:val="28"/>
+        </w:rPr>
+        <w:t>projet</w:t>
+      </w:r>
+      <w:proofErr w:type="spellEnd"/>
+      <w:r>
+        <w:rPr>
+          <w:rFonts w:ascii="Calibri" w:eastAsia="Calibri" w:hAnsi="Calibri" w:cs="Calibri"/>
+          <w:sz w:val="28"/>
+        </w:rPr>
+        <w:t xml:space="preserve"> pour </w:t>
+      </w:r>
+      <w:proofErr w:type="spellStart"/>
+      <w:r>
+        <w:rPr>
+          <w:rFonts w:ascii="Calibri" w:eastAsia="Calibri" w:hAnsi="Calibri" w:cs="Calibri"/>
+          <w:sz w:val="28"/>
+        </w:rPr>
+        <w:t>une</w:t>
+      </w:r>
+      <w:proofErr w:type="spellEnd"/>
+      <w:r>
+        <w:rPr>
+          <w:rFonts w:ascii="Calibri" w:eastAsia="Calibri" w:hAnsi="Calibri" w:cs="Calibri"/>
+          <w:sz w:val="28"/>
+        </w:rPr>
+        <w:t xml:space="preserve"> structure</w:t>
       </w:r>
     </w:p>
     <w:p>
@@ -370,12 +633,94 @@
           <w:sz w:val="28"/>
         </w:rPr>
       </w:pPr>
-      <w:r>
-        <w:rPr>
-          <w:rFonts w:ascii="Calibri" w:eastAsia="Calibri" w:hAnsi="Calibri" w:cs="Calibri"/>
-          <w:sz w:val="28"/>
-        </w:rPr>
-        <w:t>Ajouter une table CatégorieStructure (parti politique,syndicat…)</w:t>
+      <w:proofErr w:type="spellStart"/>
+      <w:r>
+        <w:rPr>
+          <w:rFonts w:ascii="Calibri" w:eastAsia="Calibri" w:hAnsi="Calibri" w:cs="Calibri"/>
+          <w:sz w:val="28"/>
+        </w:rPr>
+        <w:t>Ajouter</w:t>
+      </w:r>
+      <w:proofErr w:type="spellEnd"/>
+      <w:r>
+        <w:rPr>
+          <w:rFonts w:ascii="Calibri" w:eastAsia="Calibri" w:hAnsi="Calibri" w:cs="Calibri"/>
+          <w:sz w:val="28"/>
+        </w:rPr>
+        <w:t xml:space="preserve"> </w:t>
+      </w:r>
+      <w:proofErr w:type="spellStart"/>
+      <w:r>
+        <w:rPr>
+          <w:rFonts w:ascii="Calibri" w:eastAsia="Calibri" w:hAnsi="Calibri" w:cs="Calibri"/>
+          <w:sz w:val="28"/>
+        </w:rPr>
+        <w:t>une</w:t>
+      </w:r>
+      <w:proofErr w:type="spellEnd"/>
+      <w:r>
+        <w:rPr>
+          <w:rFonts w:ascii="Calibri" w:eastAsia="Calibri" w:hAnsi="Calibri" w:cs="Calibri"/>
+          <w:sz w:val="28"/>
+        </w:rPr>
+        <w:t xml:space="preserve"> table </w:t>
+      </w:r>
+      <w:proofErr w:type="spellStart"/>
+      <w:r>
+        <w:rPr>
+          <w:rFonts w:ascii="Calibri" w:eastAsia="Calibri" w:hAnsi="Calibri" w:cs="Calibri"/>
+          <w:sz w:val="28"/>
+        </w:rPr>
+        <w:t>CatégorieStructure</w:t>
+      </w:r>
+      <w:proofErr w:type="spellEnd"/>
+      <w:r>
+        <w:rPr>
+          <w:rFonts w:ascii="Calibri" w:eastAsia="Calibri" w:hAnsi="Calibri" w:cs="Calibri"/>
+          <w:sz w:val="28"/>
+        </w:rPr>
+        <w:t xml:space="preserve"> (</w:t>
+      </w:r>
+      <w:proofErr w:type="spellStart"/>
+      <w:r>
+        <w:rPr>
+          <w:rFonts w:ascii="Calibri" w:eastAsia="Calibri" w:hAnsi="Calibri" w:cs="Calibri"/>
+          <w:sz w:val="28"/>
+        </w:rPr>
+        <w:t>parti</w:t>
+      </w:r>
+      <w:proofErr w:type="spellEnd"/>
+      <w:r>
+        <w:rPr>
+          <w:rFonts w:ascii="Calibri" w:eastAsia="Calibri" w:hAnsi="Calibri" w:cs="Calibri"/>
+          <w:sz w:val="28"/>
+        </w:rPr>
+        <w:t xml:space="preserve"> </w:t>
+      </w:r>
+      <w:proofErr w:type="spellStart"/>
+      <w:r>
+        <w:rPr>
+          <w:rFonts w:ascii="Calibri" w:eastAsia="Calibri" w:hAnsi="Calibri" w:cs="Calibri"/>
+          <w:sz w:val="28"/>
+        </w:rPr>
+        <w:t>politique</w:t>
+      </w:r>
+      <w:proofErr w:type="gramStart"/>
+      <w:r>
+        <w:rPr>
+          <w:rFonts w:ascii="Calibri" w:eastAsia="Calibri" w:hAnsi="Calibri" w:cs="Calibri"/>
+          <w:sz w:val="28"/>
+        </w:rPr>
+        <w:t>,syndicat</w:t>
+      </w:r>
+      <w:proofErr w:type="spellEnd"/>
+      <w:proofErr w:type="gramEnd"/>
+      <w:r>
+        <w:rPr>
+          <w:rFonts w:ascii="Calibri" w:eastAsia="Calibri" w:hAnsi="Calibri" w:cs="Calibri"/>
+          <w:sz w:val="28"/>
+        </w:rPr>
+        <w:t>…)</w:t>
       </w:r>
     </w:p>
     <w:p>
@@ -390,12 +735,69 @@
           <w:sz w:val="28"/>
         </w:rPr>
       </w:pPr>
-      <w:r>
-        <w:rPr>
-          <w:rFonts w:ascii="Calibri" w:eastAsia="Calibri" w:hAnsi="Calibri" w:cs="Calibri"/>
-          <w:sz w:val="28"/>
-        </w:rPr>
-        <w:t>Ajouter une liaison Structure-Structure nommée “est en relation avec”</w:t>
+      <w:proofErr w:type="spellStart"/>
+      <w:r>
+        <w:rPr>
+          <w:rFonts w:ascii="Calibri" w:eastAsia="Calibri" w:hAnsi="Calibri" w:cs="Calibri"/>
+          <w:sz w:val="28"/>
+        </w:rPr>
+        <w:t>Ajouter</w:t>
+      </w:r>
+      <w:proofErr w:type="spellEnd"/>
+      <w:r>
+        <w:rPr>
+          <w:rFonts w:ascii="Calibri" w:eastAsia="Calibri" w:hAnsi="Calibri" w:cs="Calibri"/>
+          <w:sz w:val="28"/>
+        </w:rPr>
+        <w:t xml:space="preserve"> </w:t>
+      </w:r>
+      <w:proofErr w:type="spellStart"/>
+      <w:r>
+        <w:rPr>
+          <w:rFonts w:ascii="Calibri" w:eastAsia="Calibri" w:hAnsi="Calibri" w:cs="Calibri"/>
+          <w:sz w:val="28"/>
+        </w:rPr>
+        <w:t>une</w:t>
+      </w:r>
+      <w:proofErr w:type="spellEnd"/>
+      <w:r>
+        <w:rPr>
+          <w:rFonts w:ascii="Calibri" w:eastAsia="Calibri" w:hAnsi="Calibri" w:cs="Calibri"/>
+          <w:sz w:val="28"/>
+        </w:rPr>
+        <w:t xml:space="preserve"> liaison Structure-Structure </w:t>
+      </w:r>
+      <w:proofErr w:type="spellStart"/>
+      <w:r>
+        <w:rPr>
+          <w:rFonts w:ascii="Calibri" w:eastAsia="Calibri" w:hAnsi="Calibri" w:cs="Calibri"/>
+          <w:sz w:val="28"/>
+        </w:rPr>
+        <w:t>nommée</w:t>
+      </w:r>
+      <w:proofErr w:type="spellEnd"/>
+      <w:r>
+        <w:rPr>
+          <w:rFonts w:ascii="Calibri" w:eastAsia="Calibri" w:hAnsi="Calibri" w:cs="Calibri"/>
+          <w:sz w:val="28"/>
+        </w:rPr>
+        <w:t xml:space="preserve"> “</w:t>
+      </w:r>
+      <w:proofErr w:type="spellStart"/>
+      <w:r>
+        <w:rPr>
+          <w:rFonts w:ascii="Calibri" w:eastAsia="Calibri" w:hAnsi="Calibri" w:cs="Calibri"/>
+          <w:sz w:val="28"/>
+        </w:rPr>
+        <w:t>est</w:t>
+      </w:r>
+      <w:proofErr w:type="spellEnd"/>
+      <w:r>
+        <w:rPr>
+          <w:rFonts w:ascii="Calibri" w:eastAsia="Calibri" w:hAnsi="Calibri" w:cs="Calibri"/>
+          <w:sz w:val="28"/>
+        </w:rPr>
+        <w:t xml:space="preserve"> en relation avec”</w:t>
       </w:r>
     </w:p>
     <w:p>
@@ -415,7 +817,23 @@
           <w:rFonts w:ascii="Calibri" w:eastAsia="Calibri" w:hAnsi="Calibri" w:cs="Calibri"/>
           <w:sz w:val="28"/>
         </w:rPr>
-        <w:t>Changer la cardinalité pour se compose (passé en *---*)</w:t>
+        <w:t xml:space="preserve">Changer la </w:t>
+      </w:r>
+      <w:proofErr w:type="spellStart"/>
+      <w:r>
+        <w:rPr>
+          <w:rFonts w:ascii="Calibri" w:eastAsia="Calibri" w:hAnsi="Calibri" w:cs="Calibri"/>
+          <w:sz w:val="28"/>
+        </w:rPr>
+        <w:t>cardinalité</w:t>
+      </w:r>
+      <w:proofErr w:type="spellEnd"/>
+      <w:r>
+        <w:rPr>
+          <w:rFonts w:ascii="Calibri" w:eastAsia="Calibri" w:hAnsi="Calibri" w:cs="Calibri"/>
+          <w:sz w:val="28"/>
+        </w:rPr>
+        <w:t xml:space="preserve"> pour se compose (passé en *---*)</w:t>
       </w:r>
     </w:p>
     <w:p>
@@ -430,12 +848,69 @@
           <w:sz w:val="28"/>
         </w:rPr>
       </w:pPr>
-      <w:r>
-        <w:rPr>
-          <w:rFonts w:ascii="Calibri" w:eastAsia="Calibri" w:hAnsi="Calibri" w:cs="Calibri"/>
-          <w:sz w:val="28"/>
-        </w:rPr>
-        <w:t>Ajouter une liaison entre Structure et Ville et Ville et Région avec une liaison Region-Region “se compose de”</w:t>
+      <w:proofErr w:type="spellStart"/>
+      <w:r>
+        <w:rPr>
+          <w:rFonts w:ascii="Calibri" w:eastAsia="Calibri" w:hAnsi="Calibri" w:cs="Calibri"/>
+          <w:sz w:val="28"/>
+        </w:rPr>
+        <w:t>Ajouter</w:t>
+      </w:r>
+      <w:proofErr w:type="spellEnd"/>
+      <w:r>
+        <w:rPr>
+          <w:rFonts w:ascii="Calibri" w:eastAsia="Calibri" w:hAnsi="Calibri" w:cs="Calibri"/>
+          <w:sz w:val="28"/>
+        </w:rPr>
+        <w:t xml:space="preserve"> </w:t>
+      </w:r>
+      <w:proofErr w:type="spellStart"/>
+      <w:r>
+        <w:rPr>
+          <w:rFonts w:ascii="Calibri" w:eastAsia="Calibri" w:hAnsi="Calibri" w:cs="Calibri"/>
+          <w:sz w:val="28"/>
+        </w:rPr>
+        <w:t>une</w:t>
+      </w:r>
+      <w:proofErr w:type="spellEnd"/>
+      <w:r>
+        <w:rPr>
+          <w:rFonts w:ascii="Calibri" w:eastAsia="Calibri" w:hAnsi="Calibri" w:cs="Calibri"/>
+          <w:sz w:val="28"/>
+        </w:rPr>
+        <w:t xml:space="preserve"> liaison entre Structure et Ville et Ville et </w:t>
+      </w:r>
+      <w:proofErr w:type="spellStart"/>
+      <w:r>
+        <w:rPr>
+          <w:rFonts w:ascii="Calibri" w:eastAsia="Calibri" w:hAnsi="Calibri" w:cs="Calibri"/>
+          <w:sz w:val="28"/>
+        </w:rPr>
+        <w:t>Région</w:t>
+      </w:r>
+      <w:proofErr w:type="spellEnd"/>
+      <w:r>
+        <w:rPr>
+          <w:rFonts w:ascii="Calibri" w:eastAsia="Calibri" w:hAnsi="Calibri" w:cs="Calibri"/>
+          <w:sz w:val="28"/>
+        </w:rPr>
+        <w:t xml:space="preserve"> avec </w:t>
+      </w:r>
+      <w:proofErr w:type="spellStart"/>
+      <w:r>
+        <w:rPr>
+          <w:rFonts w:ascii="Calibri" w:eastAsia="Calibri" w:hAnsi="Calibri" w:cs="Calibri"/>
+          <w:sz w:val="28"/>
+        </w:rPr>
+        <w:t>une</w:t>
+      </w:r>
+      <w:proofErr w:type="spellEnd"/>
+      <w:r>
+        <w:rPr>
+          <w:rFonts w:ascii="Calibri" w:eastAsia="Calibri" w:hAnsi="Calibri" w:cs="Calibri"/>
+          <w:sz w:val="28"/>
+        </w:rPr>
+        <w:t xml:space="preserve"> liaison Region-Region “se compose de”</w:t>
       </w:r>
     </w:p>
     <w:p>
@@ -450,12 +925,85 @@
           <w:sz w:val="28"/>
         </w:rPr>
       </w:pPr>
-      <w:r>
-        <w:rPr>
-          <w:rFonts w:ascii="Calibri" w:eastAsia="Calibri" w:hAnsi="Calibri" w:cs="Calibri"/>
-          <w:sz w:val="28"/>
-        </w:rPr>
-        <w:t>Mettre un attribut nombre d’habitants dans Ville</w:t>
+      <w:proofErr w:type="spellStart"/>
+      <w:r>
+        <w:rPr>
+          <w:rFonts w:ascii="Calibri" w:eastAsia="Calibri" w:hAnsi="Calibri" w:cs="Calibri"/>
+          <w:sz w:val="28"/>
+        </w:rPr>
+        <w:t>Mettre</w:t>
+      </w:r>
+      <w:proofErr w:type="spellEnd"/>
+      <w:r>
+        <w:rPr>
+          <w:rFonts w:ascii="Calibri" w:eastAsia="Calibri" w:hAnsi="Calibri" w:cs="Calibri"/>
+          <w:sz w:val="28"/>
+        </w:rPr>
+        <w:t xml:space="preserve"> un </w:t>
+      </w:r>
+      <w:proofErr w:type="spellStart"/>
+      <w:r>
+        <w:rPr>
+          <w:rFonts w:ascii="Calibri" w:eastAsia="Calibri" w:hAnsi="Calibri" w:cs="Calibri"/>
+          <w:sz w:val="28"/>
+        </w:rPr>
+        <w:t>attribut</w:t>
+      </w:r>
+      <w:proofErr w:type="spellEnd"/>
+      <w:r>
+        <w:rPr>
+          <w:rFonts w:ascii="Calibri" w:eastAsia="Calibri" w:hAnsi="Calibri" w:cs="Calibri"/>
+          <w:sz w:val="28"/>
+        </w:rPr>
+        <w:t xml:space="preserve"> </w:t>
+      </w:r>
+      <w:proofErr w:type="spellStart"/>
+      <w:r>
+        <w:rPr>
+          <w:rFonts w:ascii="Calibri" w:eastAsia="Calibri" w:hAnsi="Calibri" w:cs="Calibri"/>
+          <w:sz w:val="28"/>
+        </w:rPr>
+        <w:t>nombre</w:t>
+      </w:r>
+      <w:proofErr w:type="spellEnd"/>
+      <w:r>
+        <w:rPr>
+          <w:rFonts w:ascii="Calibri" w:eastAsia="Calibri" w:hAnsi="Calibri" w:cs="Calibri"/>
+          <w:sz w:val="28"/>
+        </w:rPr>
+        <w:t xml:space="preserve"> </w:t>
+      </w:r>
+      <w:proofErr w:type="spellStart"/>
+      <w:r>
+        <w:rPr>
+          <w:rFonts w:ascii="Calibri" w:eastAsia="Calibri" w:hAnsi="Calibri" w:cs="Calibri"/>
+          <w:sz w:val="28"/>
+        </w:rPr>
+        <w:t>d’habitants</w:t>
+      </w:r>
+      <w:proofErr w:type="spellEnd"/>
+      <w:r>
+        <w:rPr>
+          <w:rFonts w:ascii="Calibri" w:eastAsia="Calibri" w:hAnsi="Calibri" w:cs="Calibri"/>
+          <w:sz w:val="28"/>
+        </w:rPr>
+        <w:t xml:space="preserve"> </w:t>
+      </w:r>
+      <w:proofErr w:type="spellStart"/>
+      <w:r>
+        <w:rPr>
+          <w:rFonts w:ascii="Calibri" w:eastAsia="Calibri" w:hAnsi="Calibri" w:cs="Calibri"/>
+          <w:sz w:val="28"/>
+        </w:rPr>
+        <w:t>dans</w:t>
+      </w:r>
+      <w:proofErr w:type="spellEnd"/>
+      <w:r>
+        <w:rPr>
+          <w:rFonts w:ascii="Calibri" w:eastAsia="Calibri" w:hAnsi="Calibri" w:cs="Calibri"/>
+          <w:sz w:val="28"/>
+        </w:rPr>
+        <w:t xml:space="preserve"> Ville</w:t>
       </w:r>
     </w:p>
     <w:p>
@@ -470,14 +1018,96 @@
           <w:sz w:val="28"/>
         </w:rPr>
       </w:pPr>
+      <w:proofErr w:type="spellStart"/>
       <w:r>
         <w:rPr>
           <w:rFonts w:ascii="Calibri" w:eastAsia="Calibri" w:hAnsi="Calibri" w:cs="Calibri"/>
           <w:sz w:val="28"/>
         </w:rPr>
         <w:lastRenderedPageBreak/>
-        <w:t>Mettre une date lointaine pour les dates de creation et disparition des comités actuels</w:t>
-      </w:r>
+        <w:t>Mettre</w:t>
+      </w:r>
+      <w:proofErr w:type="spellEnd"/>
+      <w:r>
+        <w:rPr>
+          <w:rFonts w:ascii="Calibri" w:eastAsia="Calibri" w:hAnsi="Calibri" w:cs="Calibri"/>
+          <w:sz w:val="28"/>
+        </w:rPr>
+        <w:t xml:space="preserve"> </w:t>
+      </w:r>
+      <w:proofErr w:type="spellStart"/>
+      <w:r>
+        <w:rPr>
+          <w:rFonts w:ascii="Calibri" w:eastAsia="Calibri" w:hAnsi="Calibri" w:cs="Calibri"/>
+          <w:sz w:val="28"/>
+        </w:rPr>
+        <w:t>une</w:t>
+      </w:r>
+      <w:proofErr w:type="spellEnd"/>
+      <w:r>
+        <w:rPr>
+          <w:rFonts w:ascii="Calibri" w:eastAsia="Calibri" w:hAnsi="Calibri" w:cs="Calibri"/>
+          <w:sz w:val="28"/>
+        </w:rPr>
+        <w:t xml:space="preserve"> date </w:t>
+      </w:r>
+      <w:proofErr w:type="spellStart"/>
+      <w:r>
+        <w:rPr>
+          <w:rFonts w:ascii="Calibri" w:eastAsia="Calibri" w:hAnsi="Calibri" w:cs="Calibri"/>
+          <w:sz w:val="28"/>
+        </w:rPr>
+        <w:t>lointaine</w:t>
+      </w:r>
+      <w:proofErr w:type="spellEnd"/>
+      <w:r>
+        <w:rPr>
+          <w:rFonts w:ascii="Calibri" w:eastAsia="Calibri" w:hAnsi="Calibri" w:cs="Calibri"/>
+          <w:sz w:val="28"/>
+        </w:rPr>
+        <w:t xml:space="preserve"> pour les dates de creation et </w:t>
+      </w:r>
+      <w:proofErr w:type="spellStart"/>
+      <w:r>
+        <w:rPr>
+          <w:rFonts w:ascii="Calibri" w:eastAsia="Calibri" w:hAnsi="Calibri" w:cs="Calibri"/>
+          <w:sz w:val="28"/>
+        </w:rPr>
+        <w:t>disparition</w:t>
+      </w:r>
+      <w:proofErr w:type="spellEnd"/>
+      <w:r>
+        <w:rPr>
+          <w:rFonts w:ascii="Calibri" w:eastAsia="Calibri" w:hAnsi="Calibri" w:cs="Calibri"/>
+          <w:sz w:val="28"/>
+        </w:rPr>
+        <w:t xml:space="preserve"> des </w:t>
+      </w:r>
+      <w:proofErr w:type="spellStart"/>
+      <w:r>
+        <w:rPr>
+          <w:rFonts w:ascii="Calibri" w:eastAsia="Calibri" w:hAnsi="Calibri" w:cs="Calibri"/>
+          <w:sz w:val="28"/>
+        </w:rPr>
+        <w:t>comités</w:t>
+      </w:r>
+      <w:proofErr w:type="spellEnd"/>
+      <w:r>
+        <w:rPr>
+          <w:rFonts w:ascii="Calibri" w:eastAsia="Calibri" w:hAnsi="Calibri" w:cs="Calibri"/>
+          <w:sz w:val="28"/>
+        </w:rPr>
+        <w:t xml:space="preserve"> </w:t>
+      </w:r>
+      <w:proofErr w:type="spellStart"/>
+      <w:r>
+        <w:rPr>
+          <w:rFonts w:ascii="Calibri" w:eastAsia="Calibri" w:hAnsi="Calibri" w:cs="Calibri"/>
+          <w:sz w:val="28"/>
+        </w:rPr>
+        <w:t>actuels</w:t>
+      </w:r>
+      <w:proofErr w:type="spellEnd"/>
     </w:p>
     <w:p>
       <w:pPr>
@@ -496,7 +1126,87 @@
           <w:rFonts w:ascii="Calibri" w:eastAsia="Calibri" w:hAnsi="Calibri" w:cs="Calibri"/>
           <w:sz w:val="28"/>
         </w:rPr>
-        <w:t xml:space="preserve"> La liste de mots-clés devra être ordonnée du type:</w:t>
+        <w:t xml:space="preserve"> La </w:t>
+      </w:r>
+      <w:proofErr w:type="spellStart"/>
+      <w:r>
+        <w:rPr>
+          <w:rFonts w:ascii="Calibri" w:eastAsia="Calibri" w:hAnsi="Calibri" w:cs="Calibri"/>
+          <w:sz w:val="28"/>
+        </w:rPr>
+        <w:t>liste</w:t>
+      </w:r>
+      <w:proofErr w:type="spellEnd"/>
+      <w:r>
+        <w:rPr>
+          <w:rFonts w:ascii="Calibri" w:eastAsia="Calibri" w:hAnsi="Calibri" w:cs="Calibri"/>
+          <w:sz w:val="28"/>
+        </w:rPr>
+        <w:t xml:space="preserve"> de mots-</w:t>
+      </w:r>
+      <w:proofErr w:type="spellStart"/>
+      <w:r>
+        <w:rPr>
+          <w:rFonts w:ascii="Calibri" w:eastAsia="Calibri" w:hAnsi="Calibri" w:cs="Calibri"/>
+          <w:sz w:val="28"/>
+        </w:rPr>
+        <w:t>clés</w:t>
+      </w:r>
+      <w:proofErr w:type="spellEnd"/>
+      <w:r>
+        <w:rPr>
+          <w:rFonts w:ascii="Calibri" w:eastAsia="Calibri" w:hAnsi="Calibri" w:cs="Calibri"/>
+          <w:sz w:val="28"/>
+        </w:rPr>
+        <w:t xml:space="preserve"> </w:t>
+      </w:r>
+      <w:proofErr w:type="spellStart"/>
+      <w:r>
+        <w:rPr>
+          <w:rFonts w:ascii="Calibri" w:eastAsia="Calibri" w:hAnsi="Calibri" w:cs="Calibri"/>
+          <w:sz w:val="28"/>
+        </w:rPr>
+        <w:t>devra</w:t>
+      </w:r>
+      <w:proofErr w:type="spellEnd"/>
+      <w:r>
+        <w:rPr>
+          <w:rFonts w:ascii="Calibri" w:eastAsia="Calibri" w:hAnsi="Calibri" w:cs="Calibri"/>
+          <w:sz w:val="28"/>
+        </w:rPr>
+        <w:t xml:space="preserve"> </w:t>
+      </w:r>
+      <w:proofErr w:type="spellStart"/>
+      <w:r>
+        <w:rPr>
+          <w:rFonts w:ascii="Calibri" w:eastAsia="Calibri" w:hAnsi="Calibri" w:cs="Calibri"/>
+          <w:sz w:val="28"/>
+        </w:rPr>
+        <w:t>être</w:t>
+      </w:r>
+      <w:proofErr w:type="spellEnd"/>
+      <w:r>
+        <w:rPr>
+          <w:rFonts w:ascii="Calibri" w:eastAsia="Calibri" w:hAnsi="Calibri" w:cs="Calibri"/>
+          <w:sz w:val="28"/>
+        </w:rPr>
+        <w:t xml:space="preserve"> </w:t>
+      </w:r>
+      <w:proofErr w:type="spellStart"/>
+      <w:r>
+        <w:rPr>
+          <w:rFonts w:ascii="Calibri" w:eastAsia="Calibri" w:hAnsi="Calibri" w:cs="Calibri"/>
+          <w:sz w:val="28"/>
+        </w:rPr>
+        <w:t>ordonnée</w:t>
+      </w:r>
+      <w:proofErr w:type="spellEnd"/>
+      <w:r>
+        <w:rPr>
+          <w:rFonts w:ascii="Calibri" w:eastAsia="Calibri" w:hAnsi="Calibri" w:cs="Calibri"/>
+          <w:sz w:val="28"/>
+        </w:rPr>
+        <w:t xml:space="preserve"> du type:</w:t>
       </w:r>
     </w:p>
     <w:p>
@@ -523,13 +1233,31 @@
           <w:sz w:val="28"/>
         </w:rPr>
       </w:pPr>
-      <w:r>
-        <w:rPr>
-          <w:rFonts w:ascii="Calibri" w:eastAsia="Calibri" w:hAnsi="Calibri" w:cs="Calibri"/>
-          <w:sz w:val="28"/>
-        </w:rPr>
-        <w:t>A_Axes prioritaires</w:t>
-      </w:r>
+      <w:proofErr w:type="spellStart"/>
+      <w:r>
+        <w:rPr>
+          <w:rFonts w:ascii="Calibri" w:eastAsia="Calibri" w:hAnsi="Calibri" w:cs="Calibri"/>
+          <w:sz w:val="28"/>
+        </w:rPr>
+        <w:t>A_Axes</w:t>
+      </w:r>
+      <w:proofErr w:type="spellEnd"/>
+      <w:r>
+        <w:rPr>
+          <w:rFonts w:ascii="Calibri" w:eastAsia="Calibri" w:hAnsi="Calibri" w:cs="Calibri"/>
+          <w:sz w:val="28"/>
+        </w:rPr>
+        <w:t xml:space="preserve"> </w:t>
+      </w:r>
+      <w:proofErr w:type="spellStart"/>
+      <w:r>
+        <w:rPr>
+          <w:rFonts w:ascii="Calibri" w:eastAsia="Calibri" w:hAnsi="Calibri" w:cs="Calibri"/>
+          <w:sz w:val="28"/>
+        </w:rPr>
+        <w:t>prioritaires</w:t>
+      </w:r>
+      <w:proofErr w:type="spellEnd"/>
     </w:p>
     <w:p>
       <w:pPr>
@@ -539,12 +1267,21 @@
           <w:sz w:val="28"/>
         </w:rPr>
       </w:pPr>
-      <w:r>
-        <w:rPr>
-          <w:rFonts w:ascii="Calibri" w:eastAsia="Calibri" w:hAnsi="Calibri" w:cs="Calibri"/>
-          <w:sz w:val="28"/>
-        </w:rPr>
-        <w:t>B_Developpement durable</w:t>
+      <w:proofErr w:type="spellStart"/>
+      <w:r>
+        <w:rPr>
+          <w:rFonts w:ascii="Calibri" w:eastAsia="Calibri" w:hAnsi="Calibri" w:cs="Calibri"/>
+          <w:sz w:val="28"/>
+        </w:rPr>
+        <w:t>B_Developpement</w:t>
+      </w:r>
+      <w:proofErr w:type="spellEnd"/>
+      <w:r>
+        <w:rPr>
+          <w:rFonts w:ascii="Calibri" w:eastAsia="Calibri" w:hAnsi="Calibri" w:cs="Calibri"/>
+          <w:sz w:val="28"/>
+        </w:rPr>
+        <w:t xml:space="preserve"> durable</w:t>
       </w:r>
     </w:p>
     <w:p>
@@ -560,8 +1297,33 @@
           <w:rFonts w:ascii="Calibri" w:eastAsia="Calibri" w:hAnsi="Calibri" w:cs="Calibri"/>
           <w:sz w:val="28"/>
         </w:rPr>
-        <w:t>C_ Domaines d’actions</w:t>
-      </w:r>
+        <w:t xml:space="preserve">C_ </w:t>
+      </w:r>
+      <w:proofErr w:type="spellStart"/>
+      <w:r>
+        <w:rPr>
+          <w:rFonts w:ascii="Calibri" w:eastAsia="Calibri" w:hAnsi="Calibri" w:cs="Calibri"/>
+          <w:sz w:val="28"/>
+        </w:rPr>
+        <w:t>Domaines</w:t>
+      </w:r>
+      <w:proofErr w:type="spellEnd"/>
+      <w:r>
+        <w:rPr>
+          <w:rFonts w:ascii="Calibri" w:eastAsia="Calibri" w:hAnsi="Calibri" w:cs="Calibri"/>
+          <w:sz w:val="28"/>
+        </w:rPr>
+        <w:t xml:space="preserve"> </w:t>
+      </w:r>
+      <w:proofErr w:type="spellStart"/>
+      <w:r>
+        <w:rPr>
+          <w:rFonts w:ascii="Calibri" w:eastAsia="Calibri" w:hAnsi="Calibri" w:cs="Calibri"/>
+          <w:sz w:val="28"/>
+        </w:rPr>
+        <w:t>d’actions</w:t>
+      </w:r>
+      <w:proofErr w:type="spellEnd"/>
     </w:p>
     <w:p>
       <w:pPr>
@@ -575,13 +1337,159 @@
           <w:sz w:val="28"/>
         </w:rPr>
       </w:pPr>
-      <w:r>
-        <w:rPr>
-          <w:rFonts w:ascii="Calibri" w:eastAsia="Calibri" w:hAnsi="Calibri" w:cs="Calibri"/>
-          <w:sz w:val="28"/>
-        </w:rPr>
-        <w:t>Ajouter une table TypeContact liée à Personne et Structure qui permettra d’obtenir les informations dans la table d’association</w:t>
-      </w:r>
+      <w:proofErr w:type="spellStart"/>
+      <w:r>
+        <w:rPr>
+          <w:rFonts w:ascii="Calibri" w:eastAsia="Calibri" w:hAnsi="Calibri" w:cs="Calibri"/>
+          <w:sz w:val="28"/>
+        </w:rPr>
+        <w:t>Ajouter</w:t>
+      </w:r>
+      <w:proofErr w:type="spellEnd"/>
+      <w:r>
+        <w:rPr>
+          <w:rFonts w:ascii="Calibri" w:eastAsia="Calibri" w:hAnsi="Calibri" w:cs="Calibri"/>
+          <w:sz w:val="28"/>
+        </w:rPr>
+        <w:t xml:space="preserve"> </w:t>
+      </w:r>
+      <w:proofErr w:type="spellStart"/>
+      <w:r>
+        <w:rPr>
+          <w:rFonts w:ascii="Calibri" w:eastAsia="Calibri" w:hAnsi="Calibri" w:cs="Calibri"/>
+          <w:sz w:val="28"/>
+        </w:rPr>
+        <w:t>une</w:t>
+      </w:r>
+      <w:proofErr w:type="spellEnd"/>
+      <w:r>
+        <w:rPr>
+          <w:rFonts w:ascii="Calibri" w:eastAsia="Calibri" w:hAnsi="Calibri" w:cs="Calibri"/>
+          <w:sz w:val="28"/>
+        </w:rPr>
+        <w:t xml:space="preserve"> table </w:t>
+      </w:r>
+      <w:proofErr w:type="spellStart"/>
+      <w:r>
+        <w:rPr>
+          <w:rFonts w:ascii="Calibri" w:eastAsia="Calibri" w:hAnsi="Calibri" w:cs="Calibri"/>
+          <w:sz w:val="28"/>
+        </w:rPr>
+        <w:t>TypeContact</w:t>
+      </w:r>
+      <w:proofErr w:type="spellEnd"/>
+      <w:r>
+        <w:rPr>
+          <w:rFonts w:ascii="Calibri" w:eastAsia="Calibri" w:hAnsi="Calibri" w:cs="Calibri"/>
+          <w:sz w:val="28"/>
+        </w:rPr>
+        <w:t xml:space="preserve"> </w:t>
+      </w:r>
+      <w:proofErr w:type="spellStart"/>
+      <w:r>
+        <w:rPr>
+          <w:rFonts w:ascii="Calibri" w:eastAsia="Calibri" w:hAnsi="Calibri" w:cs="Calibri"/>
+          <w:sz w:val="28"/>
+        </w:rPr>
+        <w:t>liée</w:t>
+      </w:r>
+      <w:proofErr w:type="spellEnd"/>
+      <w:r>
+        <w:rPr>
+          <w:rFonts w:ascii="Calibri" w:eastAsia="Calibri" w:hAnsi="Calibri" w:cs="Calibri"/>
+          <w:sz w:val="28"/>
+        </w:rPr>
+        <w:t xml:space="preserve"> à </w:t>
+      </w:r>
+      <w:proofErr w:type="spellStart"/>
+      <w:r>
+        <w:rPr>
+          <w:rFonts w:ascii="Calibri" w:eastAsia="Calibri" w:hAnsi="Calibri" w:cs="Calibri"/>
+          <w:sz w:val="28"/>
+        </w:rPr>
+        <w:t>Personne</w:t>
+      </w:r>
+      <w:proofErr w:type="spellEnd"/>
+      <w:r>
+        <w:rPr>
+          <w:rFonts w:ascii="Calibri" w:eastAsia="Calibri" w:hAnsi="Calibri" w:cs="Calibri"/>
+          <w:sz w:val="28"/>
+        </w:rPr>
+        <w:t xml:space="preserve"> et Structure qui </w:t>
+      </w:r>
+      <w:proofErr w:type="spellStart"/>
+      <w:r>
+        <w:rPr>
+          <w:rFonts w:ascii="Calibri" w:eastAsia="Calibri" w:hAnsi="Calibri" w:cs="Calibri"/>
+          <w:sz w:val="28"/>
+        </w:rPr>
+        <w:t>permettra</w:t>
+      </w:r>
+      <w:proofErr w:type="spellEnd"/>
+      <w:r>
+        <w:rPr>
+          <w:rFonts w:ascii="Calibri" w:eastAsia="Calibri" w:hAnsi="Calibri" w:cs="Calibri"/>
+          <w:sz w:val="28"/>
+        </w:rPr>
+        <w:t xml:space="preserve"> </w:t>
+      </w:r>
+      <w:proofErr w:type="spellStart"/>
+      <w:r>
+        <w:rPr>
+          <w:rFonts w:ascii="Calibri" w:eastAsia="Calibri" w:hAnsi="Calibri" w:cs="Calibri"/>
+          <w:sz w:val="28"/>
+        </w:rPr>
+        <w:t>d’obtenir</w:t>
+      </w:r>
+      <w:proofErr w:type="spellEnd"/>
+      <w:r>
+        <w:rPr>
+          <w:rFonts w:ascii="Calibri" w:eastAsia="Calibri" w:hAnsi="Calibri" w:cs="Calibri"/>
+          <w:sz w:val="28"/>
+        </w:rPr>
+        <w:t xml:space="preserve"> les </w:t>
+      </w:r>
+      <w:proofErr w:type="spellStart"/>
+      <w:r>
+        <w:rPr>
+          <w:rFonts w:ascii="Calibri" w:eastAsia="Calibri" w:hAnsi="Calibri" w:cs="Calibri"/>
+          <w:sz w:val="28"/>
+        </w:rPr>
+        <w:t>informations</w:t>
+      </w:r>
+      <w:proofErr w:type="spellEnd"/>
+      <w:r>
+        <w:rPr>
+          <w:rFonts w:ascii="Calibri" w:eastAsia="Calibri" w:hAnsi="Calibri" w:cs="Calibri"/>
+          <w:sz w:val="28"/>
+        </w:rPr>
+        <w:t xml:space="preserve"> </w:t>
+      </w:r>
+      <w:proofErr w:type="spellStart"/>
+      <w:r>
+        <w:rPr>
+          <w:rFonts w:ascii="Calibri" w:eastAsia="Calibri" w:hAnsi="Calibri" w:cs="Calibri"/>
+          <w:sz w:val="28"/>
+        </w:rPr>
+        <w:t>dans</w:t>
+      </w:r>
+      <w:proofErr w:type="spellEnd"/>
+      <w:r>
+        <w:rPr>
+          <w:rFonts w:ascii="Calibri" w:eastAsia="Calibri" w:hAnsi="Calibri" w:cs="Calibri"/>
+          <w:sz w:val="28"/>
+        </w:rPr>
+        <w:t xml:space="preserve"> la table </w:t>
+      </w:r>
+      <w:proofErr w:type="spellStart"/>
+      <w:r>
+        <w:rPr>
+          <w:rFonts w:ascii="Calibri" w:eastAsia="Calibri" w:hAnsi="Calibri" w:cs="Calibri"/>
+          <w:sz w:val="28"/>
+        </w:rPr>
+        <w:t>d’association</w:t>
+      </w:r>
+      <w:proofErr w:type="spellEnd"/>
     </w:p>
     <w:p>
       <w:pPr>
@@ -620,7 +1528,23 @@
           <w:rFonts w:ascii="Calibri" w:eastAsia="Calibri" w:hAnsi="Calibri" w:cs="Calibri"/>
           <w:sz w:val="28"/>
         </w:rPr>
-        <w:t>Faire un lien entre Structure et Documents et Groupes de Travail et Documents</w:t>
+        <w:t xml:space="preserve">Faire un lien entre Structure et Documents et </w:t>
+      </w:r>
+      <w:proofErr w:type="spellStart"/>
+      <w:r>
+        <w:rPr>
+          <w:rFonts w:ascii="Calibri" w:eastAsia="Calibri" w:hAnsi="Calibri" w:cs="Calibri"/>
+          <w:sz w:val="28"/>
+        </w:rPr>
+        <w:t>Groupes</w:t>
+      </w:r>
+      <w:proofErr w:type="spellEnd"/>
+      <w:r>
+        <w:rPr>
+          <w:rFonts w:ascii="Calibri" w:eastAsia="Calibri" w:hAnsi="Calibri" w:cs="Calibri"/>
+          <w:sz w:val="28"/>
+        </w:rPr>
+        <w:t xml:space="preserve"> de Travail et Documents</w:t>
       </w:r>
     </w:p>
     <w:p>
@@ -635,13 +1559,47 @@
           <w:sz w:val="28"/>
         </w:rPr>
       </w:pPr>
-      <w:r>
-        <w:rPr>
-          <w:rFonts w:ascii="Calibri" w:eastAsia="Calibri" w:hAnsi="Calibri" w:cs="Calibri"/>
-          <w:sz w:val="28"/>
-        </w:rPr>
-        <w:t>Ajouter un attribute role dans la table association Document_Personne</w:t>
-      </w:r>
+      <w:proofErr w:type="spellStart"/>
+      <w:r>
+        <w:rPr>
+          <w:rFonts w:ascii="Calibri" w:eastAsia="Calibri" w:hAnsi="Calibri" w:cs="Calibri"/>
+          <w:sz w:val="28"/>
+        </w:rPr>
+        <w:t>Ajouter</w:t>
+      </w:r>
+      <w:proofErr w:type="spellEnd"/>
+      <w:r>
+        <w:rPr>
+          <w:rFonts w:ascii="Calibri" w:eastAsia="Calibri" w:hAnsi="Calibri" w:cs="Calibri"/>
+          <w:sz w:val="28"/>
+        </w:rPr>
+        <w:t xml:space="preserve"> un attribute role </w:t>
+      </w:r>
+      <w:proofErr w:type="spellStart"/>
+      <w:r>
+        <w:rPr>
+          <w:rFonts w:ascii="Calibri" w:eastAsia="Calibri" w:hAnsi="Calibri" w:cs="Calibri"/>
+          <w:sz w:val="28"/>
+        </w:rPr>
+        <w:t>dans</w:t>
+      </w:r>
+      <w:proofErr w:type="spellEnd"/>
+      <w:r>
+        <w:rPr>
+          <w:rFonts w:ascii="Calibri" w:eastAsia="Calibri" w:hAnsi="Calibri" w:cs="Calibri"/>
+          <w:sz w:val="28"/>
+        </w:rPr>
+        <w:t xml:space="preserve"> la table association </w:t>
+      </w:r>
+      <w:proofErr w:type="spellStart"/>
+      <w:r>
+        <w:rPr>
+          <w:rFonts w:ascii="Calibri" w:eastAsia="Calibri" w:hAnsi="Calibri" w:cs="Calibri"/>
+          <w:sz w:val="28"/>
+        </w:rPr>
+        <w:t>Document_Personne</w:t>
+      </w:r>
+      <w:proofErr w:type="spellEnd"/>
     </w:p>
     <w:p>
       <w:pPr>
@@ -655,13 +1613,47 @@
           <w:sz w:val="28"/>
         </w:rPr>
       </w:pPr>
-      <w:r>
-        <w:rPr>
-          <w:rFonts w:ascii="Calibri" w:eastAsia="Calibri" w:hAnsi="Calibri" w:cs="Calibri"/>
-          <w:sz w:val="28"/>
-        </w:rPr>
-        <w:t>Ajouter une table TypeDocument</w:t>
-      </w:r>
+      <w:proofErr w:type="spellStart"/>
+      <w:r>
+        <w:rPr>
+          <w:rFonts w:ascii="Calibri" w:eastAsia="Calibri" w:hAnsi="Calibri" w:cs="Calibri"/>
+          <w:sz w:val="28"/>
+        </w:rPr>
+        <w:t>Ajouter</w:t>
+      </w:r>
+      <w:proofErr w:type="spellEnd"/>
+      <w:r>
+        <w:rPr>
+          <w:rFonts w:ascii="Calibri" w:eastAsia="Calibri" w:hAnsi="Calibri" w:cs="Calibri"/>
+          <w:sz w:val="28"/>
+        </w:rPr>
+        <w:t xml:space="preserve"> </w:t>
+      </w:r>
+      <w:proofErr w:type="spellStart"/>
+      <w:r>
+        <w:rPr>
+          <w:rFonts w:ascii="Calibri" w:eastAsia="Calibri" w:hAnsi="Calibri" w:cs="Calibri"/>
+          <w:sz w:val="28"/>
+        </w:rPr>
+        <w:t>une</w:t>
+      </w:r>
+      <w:proofErr w:type="spellEnd"/>
+      <w:r>
+        <w:rPr>
+          <w:rFonts w:ascii="Calibri" w:eastAsia="Calibri" w:hAnsi="Calibri" w:cs="Calibri"/>
+          <w:sz w:val="28"/>
+        </w:rPr>
+        <w:t xml:space="preserve"> table </w:t>
+      </w:r>
+      <w:proofErr w:type="spellStart"/>
+      <w:r>
+        <w:rPr>
+          <w:rFonts w:ascii="Calibri" w:eastAsia="Calibri" w:hAnsi="Calibri" w:cs="Calibri"/>
+          <w:sz w:val="28"/>
+        </w:rPr>
+        <w:t>TypeDocument</w:t>
+      </w:r>
+      <w:proofErr w:type="spellEnd"/>
     </w:p>
     <w:p>
       <w:pPr>
@@ -675,13 +1667,31 @@
           <w:sz w:val="28"/>
         </w:rPr>
       </w:pPr>
-      <w:r>
-        <w:rPr>
-          <w:rFonts w:ascii="Calibri" w:eastAsia="Calibri" w:hAnsi="Calibri" w:cs="Calibri"/>
-          <w:sz w:val="28"/>
-        </w:rPr>
-        <w:t>Supprimer la table Docuthèque</w:t>
-      </w:r>
+      <w:proofErr w:type="spellStart"/>
+      <w:r>
+        <w:rPr>
+          <w:rFonts w:ascii="Calibri" w:eastAsia="Calibri" w:hAnsi="Calibri" w:cs="Calibri"/>
+          <w:sz w:val="28"/>
+        </w:rPr>
+        <w:t>Supprimer</w:t>
+      </w:r>
+      <w:proofErr w:type="spellEnd"/>
+      <w:r>
+        <w:rPr>
+          <w:rFonts w:ascii="Calibri" w:eastAsia="Calibri" w:hAnsi="Calibri" w:cs="Calibri"/>
+          <w:sz w:val="28"/>
+        </w:rPr>
+        <w:t xml:space="preserve"> la table </w:t>
+      </w:r>
+      <w:proofErr w:type="spellStart"/>
+      <w:r>
+        <w:rPr>
+          <w:rFonts w:ascii="Calibri" w:eastAsia="Calibri" w:hAnsi="Calibri" w:cs="Calibri"/>
+          <w:sz w:val="28"/>
+        </w:rPr>
+        <w:t>Docuthèque</w:t>
+      </w:r>
+      <w:proofErr w:type="spellEnd"/>
     </w:p>
     <w:p>
       <w:pPr>
@@ -695,12 +1705,297 @@
           <w:sz w:val="28"/>
         </w:rPr>
       </w:pPr>
-      <w:r>
-        <w:rPr>
-          <w:rFonts w:ascii="Calibri" w:eastAsia="Calibri" w:hAnsi="Calibri" w:cs="Calibri"/>
-          <w:sz w:val="28"/>
-        </w:rPr>
-        <w:t>Mettre un attribut Ministre pour les pétitions</w:t>
+      <w:proofErr w:type="spellStart"/>
+      <w:r>
+        <w:rPr>
+          <w:rFonts w:ascii="Calibri" w:eastAsia="Calibri" w:hAnsi="Calibri" w:cs="Calibri"/>
+          <w:sz w:val="28"/>
+        </w:rPr>
+        <w:t>Mettre</w:t>
+      </w:r>
+      <w:proofErr w:type="spellEnd"/>
+      <w:r>
+        <w:rPr>
+          <w:rFonts w:ascii="Calibri" w:eastAsia="Calibri" w:hAnsi="Calibri" w:cs="Calibri"/>
+          <w:sz w:val="28"/>
+        </w:rPr>
+        <w:t xml:space="preserve"> un </w:t>
+      </w:r>
+      <w:proofErr w:type="spellStart"/>
+      <w:r>
+        <w:rPr>
+          <w:rFonts w:ascii="Calibri" w:eastAsia="Calibri" w:hAnsi="Calibri" w:cs="Calibri"/>
+          <w:sz w:val="28"/>
+        </w:rPr>
+        <w:t>attribut</w:t>
+      </w:r>
+      <w:proofErr w:type="spellEnd"/>
+      <w:r>
+        <w:rPr>
+          <w:rFonts w:ascii="Calibri" w:eastAsia="Calibri" w:hAnsi="Calibri" w:cs="Calibri"/>
+          <w:sz w:val="28"/>
+        </w:rPr>
+        <w:t xml:space="preserve"> </w:t>
+      </w:r>
+      <w:proofErr w:type="spellStart"/>
+      <w:r>
+        <w:rPr>
+          <w:rFonts w:ascii="Calibri" w:eastAsia="Calibri" w:hAnsi="Calibri" w:cs="Calibri"/>
+          <w:sz w:val="28"/>
+        </w:rPr>
+        <w:t>Ministre</w:t>
+      </w:r>
+      <w:proofErr w:type="spellEnd"/>
+      <w:r>
+        <w:rPr>
+          <w:rFonts w:ascii="Calibri" w:eastAsia="Calibri" w:hAnsi="Calibri" w:cs="Calibri"/>
+          <w:sz w:val="28"/>
+        </w:rPr>
+        <w:t xml:space="preserve"> pour les </w:t>
+      </w:r>
+      <w:r>
+        <w:rPr>
+          <w:rFonts w:ascii="Calibri" w:eastAsia="Calibri" w:hAnsi="Calibri" w:cs="Calibri"/>
+          <w:sz w:val="28"/>
+        </w:rPr>
+        <w:t>petitions</w:t>
+      </w:r>
+    </w:p>
+    <w:p>
+      <w:pPr>
+        <w:pStyle w:val="Paragraphedeliste"/>
+        <w:numPr>
+          <w:ilvl w:val="0"/>
+          <w:numId w:val="12"/>
+        </w:numPr>
+        <w:rPr>
+          <w:rFonts w:ascii="Calibri" w:eastAsia="Calibri" w:hAnsi="Calibri" w:cs="Calibri"/>
+          <w:sz w:val="28"/>
+        </w:rPr>
+      </w:pPr>
+      <w:proofErr w:type="spellStart"/>
+      <w:r>
+        <w:rPr>
+          <w:rFonts w:ascii="Calibri" w:eastAsia="Calibri" w:hAnsi="Calibri" w:cs="Calibri"/>
+          <w:sz w:val="28"/>
+        </w:rPr>
+        <w:t>Ajouter</w:t>
+      </w:r>
+      <w:proofErr w:type="spellEnd"/>
+      <w:r>
+        <w:rPr>
+          <w:rFonts w:ascii="Calibri" w:eastAsia="Calibri" w:hAnsi="Calibri" w:cs="Calibri"/>
+          <w:sz w:val="28"/>
+        </w:rPr>
+        <w:t xml:space="preserve"> attribute LinkedIn pour </w:t>
+      </w:r>
+      <w:proofErr w:type="spellStart"/>
+      <w:r>
+        <w:rPr>
+          <w:rFonts w:ascii="Calibri" w:eastAsia="Calibri" w:hAnsi="Calibri" w:cs="Calibri"/>
+          <w:sz w:val="28"/>
+        </w:rPr>
+        <w:t>Personne</w:t>
+      </w:r>
+      <w:proofErr w:type="spellEnd"/>
+    </w:p>
+    <w:p>
+      <w:pPr>
+        <w:pStyle w:val="Paragraphedeliste"/>
+        <w:numPr>
+          <w:ilvl w:val="0"/>
+          <w:numId w:val="12"/>
+        </w:numPr>
+        <w:rPr>
+          <w:rFonts w:ascii="Calibri" w:eastAsia="Calibri" w:hAnsi="Calibri" w:cs="Calibri"/>
+          <w:sz w:val="28"/>
+        </w:rPr>
+      </w:pPr>
+      <w:proofErr w:type="spellStart"/>
+      <w:r>
+        <w:rPr>
+          <w:rFonts w:ascii="Calibri" w:eastAsia="Calibri" w:hAnsi="Calibri" w:cs="Calibri"/>
+          <w:sz w:val="28"/>
+        </w:rPr>
+        <w:t>Remplacer</w:t>
+      </w:r>
+      <w:proofErr w:type="spellEnd"/>
+      <w:r>
+        <w:rPr>
+          <w:rFonts w:ascii="Calibri" w:eastAsia="Calibri" w:hAnsi="Calibri" w:cs="Calibri"/>
+          <w:sz w:val="28"/>
+        </w:rPr>
+        <w:t xml:space="preserve"> Depute par </w:t>
+      </w:r>
+      <w:proofErr w:type="spellStart"/>
+      <w:r>
+        <w:rPr>
+          <w:rFonts w:ascii="Calibri" w:eastAsia="Calibri" w:hAnsi="Calibri" w:cs="Calibri"/>
+          <w:sz w:val="28"/>
+        </w:rPr>
+        <w:t>Parlementaire</w:t>
+      </w:r>
+      <w:proofErr w:type="spellEnd"/>
+      <w:r>
+        <w:rPr>
+          <w:rFonts w:ascii="Calibri" w:eastAsia="Calibri" w:hAnsi="Calibri" w:cs="Calibri"/>
+          <w:sz w:val="28"/>
+        </w:rPr>
+        <w:t xml:space="preserve"> </w:t>
+      </w:r>
+      <w:proofErr w:type="spellStart"/>
+      <w:r>
+        <w:rPr>
+          <w:rFonts w:ascii="Calibri" w:eastAsia="Calibri" w:hAnsi="Calibri" w:cs="Calibri"/>
+          <w:sz w:val="28"/>
+        </w:rPr>
+        <w:t>dans</w:t>
+      </w:r>
+      <w:proofErr w:type="spellEnd"/>
+      <w:r>
+        <w:rPr>
+          <w:rFonts w:ascii="Calibri" w:eastAsia="Calibri" w:hAnsi="Calibri" w:cs="Calibri"/>
+          <w:sz w:val="28"/>
+        </w:rPr>
+        <w:t xml:space="preserve"> Petition</w:t>
+      </w:r>
+    </w:p>
+    <w:p>
+      <w:pPr>
+        <w:pStyle w:val="Paragraphedeliste"/>
+        <w:numPr>
+          <w:ilvl w:val="0"/>
+          <w:numId w:val="12"/>
+        </w:numPr>
+        <w:rPr>
+          <w:rFonts w:ascii="Calibri" w:eastAsia="Calibri" w:hAnsi="Calibri" w:cs="Calibri"/>
+          <w:sz w:val="28"/>
+        </w:rPr>
+      </w:pPr>
+      <w:proofErr w:type="spellStart"/>
+      <w:r>
+        <w:rPr>
+          <w:rFonts w:ascii="Calibri" w:eastAsia="Calibri" w:hAnsi="Calibri" w:cs="Calibri"/>
+          <w:sz w:val="28"/>
+        </w:rPr>
+        <w:t>Rajouter</w:t>
+      </w:r>
+      <w:proofErr w:type="spellEnd"/>
+      <w:r>
+        <w:rPr>
+          <w:rFonts w:ascii="Calibri" w:eastAsia="Calibri" w:hAnsi="Calibri" w:cs="Calibri"/>
+          <w:sz w:val="28"/>
+        </w:rPr>
+        <w:t xml:space="preserve"> un attribute Budget </w:t>
+      </w:r>
+      <w:proofErr w:type="spellStart"/>
+      <w:r>
+        <w:rPr>
+          <w:rFonts w:ascii="Calibri" w:eastAsia="Calibri" w:hAnsi="Calibri" w:cs="Calibri"/>
+          <w:sz w:val="28"/>
+        </w:rPr>
+        <w:t>moyen</w:t>
+      </w:r>
+      <w:proofErr w:type="spellEnd"/>
+      <w:r>
+        <w:rPr>
+          <w:rFonts w:ascii="Calibri" w:eastAsia="Calibri" w:hAnsi="Calibri" w:cs="Calibri"/>
+          <w:sz w:val="28"/>
+        </w:rPr>
+        <w:t xml:space="preserve"> </w:t>
+      </w:r>
+      <w:proofErr w:type="spellStart"/>
+      <w:r>
+        <w:rPr>
+          <w:rFonts w:ascii="Calibri" w:eastAsia="Calibri" w:hAnsi="Calibri" w:cs="Calibri"/>
+          <w:sz w:val="28"/>
+        </w:rPr>
+        <w:t>dans</w:t>
+      </w:r>
+      <w:proofErr w:type="spellEnd"/>
+      <w:r>
+        <w:rPr>
+          <w:rFonts w:ascii="Calibri" w:eastAsia="Calibri" w:hAnsi="Calibri" w:cs="Calibri"/>
+          <w:sz w:val="28"/>
+        </w:rPr>
+        <w:t xml:space="preserve"> Structure</w:t>
+      </w:r>
+    </w:p>
+    <w:p>
+      <w:pPr>
+        <w:pStyle w:val="Paragraphedeliste"/>
+        <w:numPr>
+          <w:ilvl w:val="0"/>
+          <w:numId w:val="12"/>
+        </w:numPr>
+        <w:rPr>
+          <w:rFonts w:ascii="Calibri" w:eastAsia="Calibri" w:hAnsi="Calibri" w:cs="Calibri"/>
+          <w:sz w:val="28"/>
+        </w:rPr>
+      </w:pPr>
+      <w:proofErr w:type="spellStart"/>
+      <w:r>
+        <w:rPr>
+          <w:rFonts w:ascii="Calibri" w:eastAsia="Calibri" w:hAnsi="Calibri" w:cs="Calibri"/>
+          <w:sz w:val="28"/>
+        </w:rPr>
+        <w:t>Rajouter</w:t>
+      </w:r>
+      <w:proofErr w:type="spellEnd"/>
+      <w:r>
+        <w:rPr>
+          <w:rFonts w:ascii="Calibri" w:eastAsia="Calibri" w:hAnsi="Calibri" w:cs="Calibri"/>
+          <w:sz w:val="28"/>
+        </w:rPr>
+        <w:t xml:space="preserve"> un </w:t>
+      </w:r>
+      <w:proofErr w:type="spellStart"/>
+      <w:r>
+        <w:rPr>
+          <w:rFonts w:ascii="Calibri" w:eastAsia="Calibri" w:hAnsi="Calibri" w:cs="Calibri"/>
+          <w:sz w:val="28"/>
+        </w:rPr>
+        <w:t>autre</w:t>
+      </w:r>
+      <w:proofErr w:type="spellEnd"/>
+      <w:r>
+        <w:rPr>
+          <w:rFonts w:ascii="Calibri" w:eastAsia="Calibri" w:hAnsi="Calibri" w:cs="Calibri"/>
+          <w:sz w:val="28"/>
+        </w:rPr>
+        <w:t xml:space="preserve"> lien entre Structure et Mots </w:t>
+      </w:r>
+      <w:proofErr w:type="spellStart"/>
+      <w:r>
+        <w:rPr>
+          <w:rFonts w:ascii="Calibri" w:eastAsia="Calibri" w:hAnsi="Calibri" w:cs="Calibri"/>
+          <w:sz w:val="28"/>
+        </w:rPr>
+        <w:t>clés</w:t>
+      </w:r>
+      <w:proofErr w:type="spellEnd"/>
+      <w:r>
+        <w:rPr>
+          <w:rFonts w:ascii="Calibri" w:eastAsia="Calibri" w:hAnsi="Calibri" w:cs="Calibri"/>
+          <w:sz w:val="28"/>
+        </w:rPr>
+        <w:t xml:space="preserve"> pour </w:t>
+      </w:r>
+      <w:proofErr w:type="spellStart"/>
+      <w:r>
+        <w:rPr>
+          <w:rFonts w:ascii="Calibri" w:eastAsia="Calibri" w:hAnsi="Calibri" w:cs="Calibri"/>
+          <w:sz w:val="28"/>
+        </w:rPr>
+        <w:t>decrire</w:t>
+      </w:r>
+      <w:proofErr w:type="spellEnd"/>
+      <w:r>
+        <w:rPr>
+          <w:rFonts w:ascii="Calibri" w:eastAsia="Calibri" w:hAnsi="Calibri" w:cs="Calibri"/>
+          <w:sz w:val="28"/>
+        </w:rPr>
+        <w:t xml:space="preserve"> les objectifs</w:t>
       </w:r>
       <w:bookmarkStart w:id="0" w:name="_GoBack"/>
       <w:bookmarkEnd w:id="0"/>
@@ -727,14 +2022,44 @@
           <w:u w:val="single"/>
         </w:rPr>
       </w:pPr>
+      <w:proofErr w:type="spellStart"/>
       <w:r>
         <w:rPr>
           <w:rFonts w:ascii="Calibri" w:eastAsia="Calibri" w:hAnsi="Calibri" w:cs="Calibri"/>
           <w:sz w:val="28"/>
           <w:u w:val="single"/>
         </w:rPr>
-        <w:t>Nouvelles tâches ?</w:t>
-      </w:r>
+        <w:t>Nouvelles</w:t>
+      </w:r>
+      <w:proofErr w:type="spellEnd"/>
+      <w:r>
+        <w:rPr>
+          <w:rFonts w:ascii="Calibri" w:eastAsia="Calibri" w:hAnsi="Calibri" w:cs="Calibri"/>
+          <w:sz w:val="28"/>
+          <w:u w:val="single"/>
+        </w:rPr>
+        <w:t xml:space="preserve"> </w:t>
+      </w:r>
+      <w:proofErr w:type="spellStart"/>
+      <w:proofErr w:type="gramStart"/>
+      <w:r>
+        <w:rPr>
+          <w:rFonts w:ascii="Calibri" w:eastAsia="Calibri" w:hAnsi="Calibri" w:cs="Calibri"/>
+          <w:sz w:val="28"/>
+          <w:u w:val="single"/>
+        </w:rPr>
+        <w:t>tâches</w:t>
+      </w:r>
+      <w:proofErr w:type="spellEnd"/>
+      <w:r>
+        <w:rPr>
+          <w:rFonts w:ascii="Calibri" w:eastAsia="Calibri" w:hAnsi="Calibri" w:cs="Calibri"/>
+          <w:sz w:val="28"/>
+          <w:u w:val="single"/>
+        </w:rPr>
+        <w:t> ?</w:t>
+      </w:r>
+      <w:proofErr w:type="gramEnd"/>
     </w:p>
     <w:p>
       <w:pPr>
@@ -800,7 +2125,25 @@
           <w:sz w:val="28"/>
           <w:lang w:val="fr-FR"/>
         </w:rPr>
-        <w:t>Continuer le parsing des tables</w:t>
+        <w:t xml:space="preserve">Continuer le </w:t>
+      </w:r>
+      <w:proofErr w:type="spellStart"/>
+      <w:r>
+        <w:rPr>
+          <w:rFonts w:ascii="Calibri" w:eastAsia="Calibri" w:hAnsi="Calibri" w:cs="Calibri"/>
+          <w:sz w:val="28"/>
+          <w:lang w:val="fr-FR"/>
+        </w:rPr>
+        <w:t>parsing</w:t>
+      </w:r>
+      <w:proofErr w:type="spellEnd"/>
+      <w:r>
+        <w:rPr>
+          <w:rFonts w:ascii="Calibri" w:eastAsia="Calibri" w:hAnsi="Calibri" w:cs="Calibri"/>
+          <w:sz w:val="28"/>
+          <w:lang w:val="fr-FR"/>
+        </w:rPr>
+        <w:t xml:space="preserve"> des tables</w:t>
       </w:r>
     </w:p>
     <w:p>
@@ -822,8 +2165,18 @@
           <w:sz w:val="28"/>
           <w:lang w:val="fr-FR"/>
         </w:rPr>
-        <w:t>Continuer les formulaires php</w:t>
-      </w:r>
+        <w:t xml:space="preserve">Continuer les formulaires </w:t>
+      </w:r>
+      <w:proofErr w:type="spellStart"/>
+      <w:r>
+        <w:rPr>
+          <w:rFonts w:ascii="Calibri" w:eastAsia="Calibri" w:hAnsi="Calibri" w:cs="Calibri"/>
+          <w:sz w:val="28"/>
+          <w:lang w:val="fr-FR"/>
+        </w:rPr>
+        <w:t>php</w:t>
+      </w:r>
+      <w:proofErr w:type="spellEnd"/>
     </w:p>
     <w:p>
       <w:pPr>
@@ -2650,8 +4003,20 @@
   <a:extraClrSchemeLst/>
   <a:extLst>
     <a:ext uri="{05A4C25C-085E-4340-85A3-A5531E510DB2}">
-      <thm15:themeFamily xmlns="" xmlns:thm15="http://schemas.microsoft.com/office/thememl/2012/main" name="Office Theme" id="{62F939B6-93AF-4DB8-9C6B-D6C7DFDC589F}" vid="{4A3C46E8-61CC-4603-A589-7422A47A8E4A}"/>
+      <thm15:themeFamily xmlns:thm15="http://schemas.microsoft.com/office/thememl/2012/main" xmlns="" name="Office Theme" id="{62F939B6-93AF-4DB8-9C6B-D6C7DFDC589F}" vid="{4A3C46E8-61CC-4603-A589-7422A47A8E4A}"/>
     </a:ext>
   </a:extLst>
 </a:theme>
+</file>
+
+<file path=customXml/item1.xml><?xml version="1.0" encoding="utf-8"?>
+<b:Sources xmlns:b="http://schemas.openxmlformats.org/officeDocument/2006/bibliography" xmlns="http://schemas.openxmlformats.org/officeDocument/2006/bibliography" SelectedStyle="\APA.XSL" StyleName="APA"/>
+</file>
+
+<file path=customXml/itemProps1.xml><?xml version="1.0" encoding="utf-8"?>
+<ds:datastoreItem xmlns:ds="http://schemas.openxmlformats.org/officeDocument/2006/customXml" ds:itemID="{EE7A158D-F8AC-4DF6-B0A1-0DDF2B898279}">
+  <ds:schemaRefs>
+    <ds:schemaRef ds:uri="http://schemas.openxmlformats.org/officeDocument/2006/bibliography"/>
+  </ds:schemaRefs>
+</ds:datastoreItem>
 </file>
</xml_diff>